<commit_message>
MLA STATA Code Edits
Added comments to STATA code for MLA
</commit_message>
<xml_diff>
--- a/Honors Thesis (Myopic Loss Aversion and Updating...)/Myopic Loss Aversion and Updating in the Presence of Safety.docx
+++ b/Honors Thesis (Myopic Loss Aversion and Updating...)/Myopic Loss Aversion and Updating in the Presence of Safety.docx
@@ -270,30 +270,8 @@
         <w:rPr>
           <w:rFonts w:ascii="Times New Roman" w:hAnsi="Times New Roman" w:cs="Times New Roman"/>
         </w:rPr>
-        <w:t xml:space="preserve">Professor Michele </w:t>
-      </w:r>
-      <w:proofErr w:type="spellStart"/>
-      <w:r>
-        <w:rPr>
-          <w:rFonts w:ascii="Times New Roman" w:hAnsi="Times New Roman" w:cs="Times New Roman"/>
-        </w:rPr>
-        <w:t>Belot</w:t>
-      </w:r>
-      <w:proofErr w:type="spellEnd"/>
-      <w:r>
-        <w:rPr>
-          <w:rFonts w:ascii="Times New Roman" w:hAnsi="Times New Roman" w:cs="Times New Roman"/>
-        </w:rPr>
-        <w:t xml:space="preserve"> and Professor Nicolas </w:t>
-      </w:r>
-      <w:proofErr w:type="spellStart"/>
-      <w:r>
-        <w:rPr>
-          <w:rFonts w:ascii="Times New Roman" w:hAnsi="Times New Roman" w:cs="Times New Roman"/>
-        </w:rPr>
-        <w:t>Bottan</w:t>
-      </w:r>
-      <w:proofErr w:type="spellEnd"/>
+        <w:t>Professor Michele Belot and Professor Nicolas Bottan</w:t>
+      </w:r>
     </w:p>
     <w:p>
       <w:pPr>
@@ -705,25 +683,7 @@
           <w:sz w:val="21"/>
           <w:szCs w:val="21"/>
         </w:rPr>
-        <w:t xml:space="preserve"> </w:t>
-      </w:r>
-      <w:proofErr w:type="gramStart"/>
-      <w:r>
-        <w:rPr>
-          <w:rFonts w:ascii="Times New Roman" w:hAnsi="Times New Roman" w:cs="Times New Roman"/>
-          <w:sz w:val="21"/>
-          <w:szCs w:val="21"/>
-        </w:rPr>
-        <w:t>in an effort to</w:t>
-      </w:r>
-      <w:proofErr w:type="gramEnd"/>
-      <w:r>
-        <w:rPr>
-          <w:rFonts w:ascii="Times New Roman" w:hAnsi="Times New Roman" w:cs="Times New Roman"/>
-          <w:sz w:val="21"/>
-          <w:szCs w:val="21"/>
-        </w:rPr>
-        <w:t xml:space="preserve"> explore the discrepancy between the two experiments</w:t>
+        <w:t xml:space="preserve"> in an effort to explore the discrepancy between the two experiments</w:t>
       </w:r>
       <w:r>
         <w:rPr>
@@ -1268,21 +1228,7 @@
         <w:rPr>
           <w:rFonts w:ascii="Times New Roman" w:hAnsi="Times New Roman" w:cs="Times New Roman"/>
         </w:rPr>
-        <w:t xml:space="preserve"> while the average return on T-Bills, essentially </w:t>
-      </w:r>
-      <w:proofErr w:type="gramStart"/>
-      <w:r>
-        <w:rPr>
-          <w:rFonts w:ascii="Times New Roman" w:hAnsi="Times New Roman" w:cs="Times New Roman"/>
-        </w:rPr>
-        <w:t>risk free</w:t>
-      </w:r>
-      <w:proofErr w:type="gramEnd"/>
-      <w:r>
-        <w:rPr>
-          <w:rFonts w:ascii="Times New Roman" w:hAnsi="Times New Roman" w:cs="Times New Roman"/>
-        </w:rPr>
-        <w:t xml:space="preserve"> assets, was less than 1%. The magnitude of this difference in the returns between risky and less risky assets implies a coefficient of relative risk aversion </w:t>
+        <w:t xml:space="preserve"> while the average return on T-Bills, essentially risk free assets, was less than 1%. The magnitude of this difference in the returns between risky and less risky assets implies a coefficient of relative risk aversion </w:t>
       </w:r>
       <w:r>
         <w:rPr>
@@ -1335,14 +1281,12 @@
         </w:rPr>
         <w:t xml:space="preserve">A survey of the potential explanations for the equity premium puzzle (Siegel and Thaler 1997) concluded that it is difficult to explain the equity premium puzzle without the incorporation of some degree of irrationality into agent decision making processes. One </w:t>
       </w:r>
-      <w:proofErr w:type="gramStart"/>
       <w:r>
         <w:rPr>
           <w:rFonts w:ascii="Times New Roman" w:hAnsi="Times New Roman" w:cs="Times New Roman"/>
         </w:rPr>
         <w:t>particular theory</w:t>
       </w:r>
-      <w:proofErr w:type="gramEnd"/>
       <w:r>
         <w:rPr>
           <w:rFonts w:ascii="Times New Roman" w:hAnsi="Times New Roman" w:cs="Times New Roman"/>
@@ -1371,21 +1315,7 @@
         <w:rPr>
           <w:rFonts w:ascii="Times New Roman" w:hAnsi="Times New Roman" w:cs="Times New Roman"/>
         </w:rPr>
-        <w:t xml:space="preserve"> by </w:t>
-      </w:r>
-      <w:proofErr w:type="spellStart"/>
-      <w:r>
-        <w:rPr>
-          <w:rFonts w:ascii="Times New Roman" w:hAnsi="Times New Roman" w:cs="Times New Roman"/>
-        </w:rPr>
-        <w:t>Bernatzi</w:t>
-      </w:r>
-      <w:proofErr w:type="spellEnd"/>
-      <w:r>
-        <w:rPr>
-          <w:rFonts w:ascii="Times New Roman" w:hAnsi="Times New Roman" w:cs="Times New Roman"/>
-        </w:rPr>
-        <w:t xml:space="preserve"> and Thaler </w:t>
+        <w:t xml:space="preserve"> by Bernatzi and Thaler </w:t>
       </w:r>
       <w:r>
         <w:rPr>
@@ -1421,82 +1351,68 @@
         <w:rPr>
           <w:rFonts w:ascii="Times New Roman" w:hAnsi="Times New Roman" w:cs="Times New Roman"/>
         </w:rPr>
+        <w:t xml:space="preserve">. Bernatzi and Thaler proposed that the ways in which investors </w:t>
+      </w:r>
+      <w:r>
+        <w:rPr>
+          <w:rFonts w:ascii="Times New Roman" w:hAnsi="Times New Roman" w:cs="Times New Roman"/>
+        </w:rPr>
+        <w:t>view</w:t>
+      </w:r>
+      <w:r>
+        <w:rPr>
+          <w:rFonts w:ascii="Times New Roman" w:hAnsi="Times New Roman" w:cs="Times New Roman"/>
+        </w:rPr>
+        <w:t xml:space="preserve"> their investment decisions across time, a mental accounting</w:t>
+      </w:r>
+      <w:r>
+        <w:rPr>
+          <w:rFonts w:ascii="Times New Roman" w:hAnsi="Times New Roman" w:cs="Times New Roman"/>
+        </w:rPr>
+        <w:t xml:space="preserve"> process</w:t>
+      </w:r>
+      <w:r>
+        <w:rPr>
+          <w:rFonts w:ascii="Times New Roman" w:hAnsi="Times New Roman" w:cs="Times New Roman"/>
+        </w:rPr>
+        <w:t xml:space="preserve">, and the tendency for investors to overweight losses compared to gains, a phenomenon known as loss aversion, </w:t>
+      </w:r>
+      <w:r>
+        <w:rPr>
+          <w:rFonts w:ascii="Times New Roman" w:hAnsi="Times New Roman" w:cs="Times New Roman"/>
+        </w:rPr>
+        <w:t>explain</w:t>
+      </w:r>
+      <w:r>
+        <w:rPr>
+          <w:rFonts w:ascii="Times New Roman" w:hAnsi="Times New Roman" w:cs="Times New Roman"/>
+        </w:rPr>
+        <w:t xml:space="preserve"> the </w:t>
+      </w:r>
+      <w:r>
+        <w:rPr>
+          <w:rFonts w:ascii="Times New Roman" w:hAnsi="Times New Roman" w:cs="Times New Roman"/>
+        </w:rPr>
+        <w:t>tendency</w:t>
+      </w:r>
+      <w:r>
+        <w:rPr>
+          <w:rFonts w:ascii="Times New Roman" w:hAnsi="Times New Roman" w:cs="Times New Roman"/>
+        </w:rPr>
+        <w:t xml:space="preserve"> for investors to exhibit </w:t>
+      </w:r>
+      <w:r>
+        <w:rPr>
+          <w:rFonts w:ascii="Times New Roman" w:hAnsi="Times New Roman" w:cs="Times New Roman"/>
+        </w:rPr>
+        <w:t>a relatively high degree of risk aversion</w:t>
+      </w:r>
+      <w:r>
+        <w:rPr>
+          <w:rFonts w:ascii="Times New Roman" w:hAnsi="Times New Roman" w:cs="Times New Roman"/>
+        </w:rPr>
         <w:t xml:space="preserve">. </w:t>
       </w:r>
-      <w:proofErr w:type="spellStart"/>
-      <w:r>
-        <w:rPr>
-          <w:rFonts w:ascii="Times New Roman" w:hAnsi="Times New Roman" w:cs="Times New Roman"/>
-        </w:rPr>
-        <w:t>Bernatzi</w:t>
-      </w:r>
-      <w:proofErr w:type="spellEnd"/>
-      <w:r>
-        <w:rPr>
-          <w:rFonts w:ascii="Times New Roman" w:hAnsi="Times New Roman" w:cs="Times New Roman"/>
-        </w:rPr>
-        <w:t xml:space="preserve"> and Thaler proposed that the ways in which investors </w:t>
-      </w:r>
-      <w:r>
-        <w:rPr>
-          <w:rFonts w:ascii="Times New Roman" w:hAnsi="Times New Roman" w:cs="Times New Roman"/>
-        </w:rPr>
-        <w:t>view</w:t>
-      </w:r>
-      <w:r>
-        <w:rPr>
-          <w:rFonts w:ascii="Times New Roman" w:hAnsi="Times New Roman" w:cs="Times New Roman"/>
-        </w:rPr>
-        <w:t xml:space="preserve"> their investment decisions across time, a mental accounting</w:t>
-      </w:r>
-      <w:r>
-        <w:rPr>
-          <w:rFonts w:ascii="Times New Roman" w:hAnsi="Times New Roman" w:cs="Times New Roman"/>
-        </w:rPr>
-        <w:t xml:space="preserve"> process</w:t>
-      </w:r>
-      <w:r>
-        <w:rPr>
-          <w:rFonts w:ascii="Times New Roman" w:hAnsi="Times New Roman" w:cs="Times New Roman"/>
-        </w:rPr>
-        <w:t xml:space="preserve">, and the tendency for investors to overweight losses compared to gains, a phenomenon known as loss aversion, </w:t>
-      </w:r>
-      <w:r>
-        <w:rPr>
-          <w:rFonts w:ascii="Times New Roman" w:hAnsi="Times New Roman" w:cs="Times New Roman"/>
-        </w:rPr>
-        <w:t>explain</w:t>
-      </w:r>
-      <w:r>
-        <w:rPr>
-          <w:rFonts w:ascii="Times New Roman" w:hAnsi="Times New Roman" w:cs="Times New Roman"/>
-        </w:rPr>
-        <w:t xml:space="preserve"> the </w:t>
-      </w:r>
-      <w:r>
-        <w:rPr>
-          <w:rFonts w:ascii="Times New Roman" w:hAnsi="Times New Roman" w:cs="Times New Roman"/>
-        </w:rPr>
-        <w:t>tendency</w:t>
-      </w:r>
-      <w:r>
-        <w:rPr>
-          <w:rFonts w:ascii="Times New Roman" w:hAnsi="Times New Roman" w:cs="Times New Roman"/>
-        </w:rPr>
-        <w:t xml:space="preserve"> for investors to exhibit </w:t>
-      </w:r>
-      <w:r>
-        <w:rPr>
-          <w:rFonts w:ascii="Times New Roman" w:hAnsi="Times New Roman" w:cs="Times New Roman"/>
-        </w:rPr>
-        <w:t>a relatively high degree of risk aversion</w:t>
-      </w:r>
-      <w:r>
-        <w:rPr>
-          <w:rFonts w:ascii="Times New Roman" w:hAnsi="Times New Roman" w:cs="Times New Roman"/>
-        </w:rPr>
-        <w:t xml:space="preserve">. </w:t>
-      </w:r>
     </w:p>
     <w:p>
       <w:pPr>
@@ -1612,21 +1528,7 @@
         <w:rPr>
           <w:rFonts w:ascii="Times New Roman" w:hAnsi="Times New Roman" w:cs="Times New Roman"/>
         </w:rPr>
-        <w:t xml:space="preserve"> with the sum of the outcomes being the winnings of the participant, the colleague would accept the gamble. </w:t>
-      </w:r>
-      <w:proofErr w:type="spellStart"/>
-      <w:r>
-        <w:rPr>
-          <w:rFonts w:ascii="Times New Roman" w:hAnsi="Times New Roman" w:cs="Times New Roman"/>
-        </w:rPr>
-        <w:t>Bernatzi</w:t>
-      </w:r>
-      <w:proofErr w:type="spellEnd"/>
-      <w:r>
-        <w:rPr>
-          <w:rFonts w:ascii="Times New Roman" w:hAnsi="Times New Roman" w:cs="Times New Roman"/>
-        </w:rPr>
-        <w:t xml:space="preserve"> and Thaler (1995) proposed that investors in U</w:t>
+        <w:t xml:space="preserve"> with the sum of the outcomes being the winnings of the participant, the colleague would accept the gamble. Bernatzi and Thaler (1995) proposed that investors in U</w:t>
       </w:r>
       <w:r>
         <w:rPr>
@@ -1768,21 +1670,7 @@
         <w:rPr>
           <w:rFonts w:ascii="Times New Roman" w:hAnsi="Times New Roman" w:cs="Times New Roman"/>
         </w:rPr>
-        <w:t xml:space="preserve">This was exactly the behavior predicted by the theory of Myopic Loss Aversion presented in </w:t>
-      </w:r>
-      <w:proofErr w:type="spellStart"/>
-      <w:r>
-        <w:rPr>
-          <w:rFonts w:ascii="Times New Roman" w:hAnsi="Times New Roman" w:cs="Times New Roman"/>
-        </w:rPr>
-        <w:t>Bernatzi</w:t>
-      </w:r>
-      <w:proofErr w:type="spellEnd"/>
-      <w:r>
-        <w:rPr>
-          <w:rFonts w:ascii="Times New Roman" w:hAnsi="Times New Roman" w:cs="Times New Roman"/>
-        </w:rPr>
-        <w:t xml:space="preserve"> and Thaler (1995). </w:t>
+        <w:t xml:space="preserve">This was exactly the behavior predicted by the theory of Myopic Loss Aversion presented in Bernatzi and Thaler (1995). </w:t>
       </w:r>
       <w:r>
         <w:rPr>
@@ -2631,21 +2519,7 @@
         <w:rPr>
           <w:rFonts w:ascii="Times New Roman" w:hAnsi="Times New Roman" w:cs="Times New Roman"/>
         </w:rPr>
-        <w:t xml:space="preserve"> The Equity Premium puzzle, as discussed previously, was first identified by Mehra and Prescott (1985). Theory of Myopic Loss Aversion, as described by </w:t>
-      </w:r>
-      <w:proofErr w:type="spellStart"/>
-      <w:r>
-        <w:rPr>
-          <w:rFonts w:ascii="Times New Roman" w:hAnsi="Times New Roman" w:cs="Times New Roman"/>
-        </w:rPr>
-        <w:t>Bernatzi</w:t>
-      </w:r>
-      <w:proofErr w:type="spellEnd"/>
-      <w:r>
-        <w:rPr>
-          <w:rFonts w:ascii="Times New Roman" w:hAnsi="Times New Roman" w:cs="Times New Roman"/>
-        </w:rPr>
-        <w:t xml:space="preserve"> and Thaler (1995)</w:t>
+        <w:t xml:space="preserve"> The Equity Premium puzzle, as discussed previously, was first identified by Mehra and Prescott (1985). Theory of Myopic Loss Aversion, as described by Bernatzi and Thaler (1995)</w:t>
       </w:r>
       <w:r>
         <w:rPr>
@@ -2748,21 +2622,7 @@
         <w:rPr>
           <w:rFonts w:ascii="Times New Roman" w:hAnsi="Times New Roman" w:cs="Times New Roman"/>
         </w:rPr>
-        <w:t xml:space="preserve"> I will use 2.5 as the coefficient of loss aversion for this discussion, as both </w:t>
-      </w:r>
-      <w:proofErr w:type="spellStart"/>
-      <w:r>
-        <w:rPr>
-          <w:rFonts w:ascii="Times New Roman" w:hAnsi="Times New Roman" w:cs="Times New Roman"/>
-        </w:rPr>
-        <w:t>Bernatzi</w:t>
-      </w:r>
-      <w:proofErr w:type="spellEnd"/>
-      <w:r>
-        <w:rPr>
-          <w:rFonts w:ascii="Times New Roman" w:hAnsi="Times New Roman" w:cs="Times New Roman"/>
-        </w:rPr>
-        <w:t xml:space="preserve"> </w:t>
+        <w:t xml:space="preserve"> I will use 2.5 as the coefficient of loss aversion for this discussion, as both Bernatzi </w:t>
       </w:r>
       <w:r>
         <w:rPr>
@@ -2970,74 +2830,60 @@
         <w:rPr>
           <w:rFonts w:ascii="Times New Roman" w:eastAsiaTheme="minorEastAsia" w:hAnsi="Times New Roman" w:cs="Times New Roman"/>
         </w:rPr>
-        <w:t xml:space="preserve">This is consistent with the reluctance of Samuelson’s colleague in Samuelson (1963) to engage in the gamble. However, as </w:t>
-      </w:r>
-      <w:proofErr w:type="spellStart"/>
+        <w:t>This is consistent with the reluctance of Samuelson’s colleague in Samuelson (1963) to engage in the gamble. However, as Bernatzi (1999)</w:t>
+      </w:r>
       <w:r>
         <w:rPr>
           <w:rFonts w:ascii="Times New Roman" w:eastAsiaTheme="minorEastAsia" w:hAnsi="Times New Roman" w:cs="Times New Roman"/>
         </w:rPr>
-        <w:t>Bernatzi</w:t>
-      </w:r>
-      <w:proofErr w:type="spellEnd"/>
+        <w:t xml:space="preserve"> notes, if </w:t>
+      </w:r>
       <w:r>
         <w:rPr>
           <w:rFonts w:ascii="Times New Roman" w:eastAsiaTheme="minorEastAsia" w:hAnsi="Times New Roman" w:cs="Times New Roman"/>
         </w:rPr>
-        <w:t xml:space="preserve"> (1999)</w:t>
+        <w:t xml:space="preserve">one </w:t>
       </w:r>
       <w:r>
         <w:rPr>
           <w:rFonts w:ascii="Times New Roman" w:eastAsiaTheme="minorEastAsia" w:hAnsi="Times New Roman" w:cs="Times New Roman"/>
         </w:rPr>
-        <w:t xml:space="preserve"> notes, if </w:t>
+        <w:t xml:space="preserve">considers the second version of Samuelson’s gamble, the version where this gamble is played 100 times, the chance of a loss in this gamble is less than half a percent. </w:t>
       </w:r>
       <w:r>
         <w:rPr>
           <w:rFonts w:ascii="Times New Roman" w:eastAsiaTheme="minorEastAsia" w:hAnsi="Times New Roman" w:cs="Times New Roman"/>
         </w:rPr>
-        <w:t xml:space="preserve">one </w:t>
+        <w:t xml:space="preserve">Even without computation, </w:t>
       </w:r>
       <w:r>
         <w:rPr>
           <w:rFonts w:ascii="Times New Roman" w:eastAsiaTheme="minorEastAsia" w:hAnsi="Times New Roman" w:cs="Times New Roman"/>
         </w:rPr>
-        <w:t xml:space="preserve">considers the second version of Samuelson’s gamble, the version where this gamble is played 100 times, the chance of a loss in this gamble is less than half a percent. </w:t>
+        <w:t>using</w:t>
       </w:r>
       <w:r>
         <w:rPr>
           <w:rFonts w:ascii="Times New Roman" w:eastAsiaTheme="minorEastAsia" w:hAnsi="Times New Roman" w:cs="Times New Roman"/>
         </w:rPr>
-        <w:t xml:space="preserve">Even without computation, </w:t>
+        <w:t xml:space="preserve"> the above utility function, </w:t>
       </w:r>
       <w:r>
         <w:rPr>
           <w:rFonts w:ascii="Times New Roman" w:eastAsiaTheme="minorEastAsia" w:hAnsi="Times New Roman" w:cs="Times New Roman"/>
         </w:rPr>
-        <w:t>using</w:t>
+        <w:t xml:space="preserve">one can see </w:t>
       </w:r>
       <w:r>
         <w:rPr>
           <w:rFonts w:ascii="Times New Roman" w:eastAsiaTheme="minorEastAsia" w:hAnsi="Times New Roman" w:cs="Times New Roman"/>
         </w:rPr>
-        <w:t xml:space="preserve"> the above utility function, </w:t>
+        <w:t>the choice of playing 100 times is associated with a positive expected utility</w:t>
       </w:r>
       <w:r>
         <w:rPr>
           <w:rFonts w:ascii="Times New Roman" w:eastAsiaTheme="minorEastAsia" w:hAnsi="Times New Roman" w:cs="Times New Roman"/>
         </w:rPr>
-        <w:t xml:space="preserve">one can see </w:t>
-      </w:r>
-      <w:r>
-        <w:rPr>
-          <w:rFonts w:ascii="Times New Roman" w:eastAsiaTheme="minorEastAsia" w:hAnsi="Times New Roman" w:cs="Times New Roman"/>
-        </w:rPr>
-        <w:t>the choice of playing 100 times is associated with a positive expected utility</w:t>
-      </w:r>
-      <w:r>
-        <w:rPr>
-          <w:rFonts w:ascii="Times New Roman" w:eastAsiaTheme="minorEastAsia" w:hAnsi="Times New Roman" w:cs="Times New Roman"/>
-        </w:rPr>
         <w:t>. The theory of Myopic Loss Aversion proposes that investors exhibit similar behavior to that of Samuelson’s colleague, and that, when investors are restricted to evaluating an aggregation of lotteries, they will be more willing to take risks.</w:t>
       </w:r>
     </w:p>
@@ -3101,21 +2947,7 @@
         <w:rPr>
           <w:rFonts w:ascii="Times New Roman" w:hAnsi="Times New Roman" w:cs="Times New Roman"/>
         </w:rPr>
-        <w:t xml:space="preserve">This is exactly what </w:t>
-      </w:r>
-      <w:proofErr w:type="spellStart"/>
-      <w:r>
-        <w:rPr>
-          <w:rFonts w:ascii="Times New Roman" w:hAnsi="Times New Roman" w:cs="Times New Roman"/>
-        </w:rPr>
-        <w:t>Bernatzi</w:t>
-      </w:r>
-      <w:proofErr w:type="spellEnd"/>
-      <w:r>
-        <w:rPr>
-          <w:rFonts w:ascii="Times New Roman" w:hAnsi="Times New Roman" w:cs="Times New Roman"/>
-        </w:rPr>
-        <w:t xml:space="preserve"> and Thaler (1995) predicted with their Theo</w:t>
+        <w:t>This is exactly what Bernatzi and Thaler (1995) predicted with their Theo</w:t>
       </w:r>
       <w:r>
         <w:rPr>
@@ -3220,14 +3052,12 @@
         </w:rPr>
         <w:t xml:space="preserve"> (</w:t>
       </w:r>
-      <w:proofErr w:type="spellStart"/>
       <w:r>
         <w:rPr>
           <w:rFonts w:ascii="Times New Roman" w:hAnsi="Times New Roman" w:cs="Times New Roman"/>
         </w:rPr>
         <w:t>e.g</w:t>
       </w:r>
-      <w:proofErr w:type="spellEnd"/>
       <w:r>
         <w:rPr>
           <w:rFonts w:ascii="Times New Roman" w:hAnsi="Times New Roman" w:cs="Times New Roman"/>
@@ -3238,14 +3068,7 @@
         <w:rPr>
           <w:rFonts w:ascii="Times New Roman" w:hAnsi="Times New Roman" w:cs="Times New Roman"/>
         </w:rPr>
-        <w:t xml:space="preserve"> </w:t>
-      </w:r>
-      <w:proofErr w:type="gramStart"/>
-      <w:r>
-        <w:rPr>
-          <w:rFonts w:ascii="Times New Roman" w:hAnsi="Times New Roman" w:cs="Times New Roman"/>
-        </w:rPr>
-        <w:t>(</w:t>
+        <w:t xml:space="preserve"> (</w:t>
       </w:r>
       <w:r>
         <w:rPr>
@@ -3253,7 +3076,6 @@
         </w:rPr>
         <w:t xml:space="preserve"> 2005</w:t>
       </w:r>
-      <w:proofErr w:type="gramEnd"/>
       <w:r>
         <w:rPr>
           <w:rFonts w:ascii="Times New Roman" w:hAnsi="Times New Roman" w:cs="Times New Roman"/>
@@ -3352,16 +3174,62 @@
         <w:rPr>
           <w:rFonts w:ascii="Times New Roman" w:hAnsi="Times New Roman" w:cs="Times New Roman"/>
         </w:rPr>
-        <w:t xml:space="preserve">and the experiment was conducted on pen and paper in an in-person </w:t>
-      </w:r>
-      <w:proofErr w:type="gramStart"/>
-      <w:r>
-        <w:rPr>
-          <w:rFonts w:ascii="Times New Roman" w:hAnsi="Times New Roman" w:cs="Times New Roman"/>
-        </w:rPr>
-        <w:t>environment..</w:t>
-      </w:r>
-      <w:proofErr w:type="gramEnd"/>
+        <w:t xml:space="preserve">and the experiment was conducted on pen and paper in an in-person environment.. </w:t>
+      </w:r>
+      <w:r>
+        <w:rPr>
+          <w:rFonts w:ascii="Times New Roman" w:hAnsi="Times New Roman" w:cs="Times New Roman"/>
+        </w:rPr>
+        <w:t>The problem that the subjects were tasked with was an allocation problem. In each decision that subjects made, they chose how much of their funds for that decision they would allocate to a gamble, and the remaining funds were saved. The number of decisions that subjects</w:t>
+      </w:r>
+      <w:r>
+        <w:rPr>
+          <w:rFonts w:ascii="Times New Roman" w:hAnsi="Times New Roman" w:cs="Times New Roman"/>
+        </w:rPr>
+        <w:t xml:space="preserve"> made varied, but the number of realizations of a lottery were the same. Specifically, subjects made decisions that held over a total of 9 periods; however, some subjects made only 3 decisions while others made 9 decisions</w:t>
+      </w:r>
+      <w:r>
+        <w:rPr>
+          <w:rFonts w:ascii="Times New Roman" w:hAnsi="Times New Roman" w:cs="Times New Roman"/>
+        </w:rPr>
+        <w:t xml:space="preserve">. Subjects were split into two groups, each group’s size being approximately 40 individuals, and assigned two different treatments. </w:t>
+      </w:r>
+      <w:r>
+        <w:rPr>
+          <w:rFonts w:ascii="Times New Roman" w:hAnsi="Times New Roman" w:cs="Times New Roman"/>
+        </w:rPr>
+        <w:t>The subjects in the first group</w:t>
+      </w:r>
+      <w:r>
+        <w:rPr>
+          <w:rFonts w:ascii="Times New Roman" w:hAnsi="Times New Roman" w:cs="Times New Roman"/>
+        </w:rPr>
+        <w:t>, as will be called Treatment H,</w:t>
+      </w:r>
+      <w:r>
+        <w:rPr>
+          <w:rFonts w:ascii="Times New Roman" w:hAnsi="Times New Roman" w:cs="Times New Roman"/>
+        </w:rPr>
+        <w:t xml:space="preserve"> were told that </w:t>
+      </w:r>
+      <w:r>
+        <w:rPr>
+          <w:rFonts w:ascii="Times New Roman" w:hAnsi="Times New Roman" w:cs="Times New Roman"/>
+        </w:rPr>
+        <w:t xml:space="preserve">they were participating in a game with lotteries. A subject was tasked with deciding how much of their endowment, which was the same for each round at 200 cents, they would risk in a lottery. Subjects had a 1/3 chance of winning the lottery, and if they won, they would receive </w:t>
+      </w:r>
+      <w:r>
+        <w:rPr>
+          <w:rFonts w:ascii="Times New Roman" w:hAnsi="Times New Roman" w:cs="Times New Roman"/>
+        </w:rPr>
+        <w:t>two and a half times</w:t>
+      </w:r>
+      <w:r>
+        <w:rPr>
+          <w:rFonts w:ascii="Times New Roman" w:hAnsi="Times New Roman" w:cs="Times New Roman"/>
+        </w:rPr>
+        <w:t xml:space="preserve"> the amount of money that they had risked in the gamble, if, on the other hand, subjects did not win the lottery, as happened 2/3rds of the time, they would lose all the money that they had gambled.</w:t>
+      </w:r>
       <w:r>
         <w:rPr>
           <w:rFonts w:ascii="Times New Roman" w:hAnsi="Times New Roman" w:cs="Times New Roman"/>
@@ -3372,66 +3240,6 @@
         <w:rPr>
           <w:rFonts w:ascii="Times New Roman" w:hAnsi="Times New Roman" w:cs="Times New Roman"/>
         </w:rPr>
-        <w:t>The problem that the subjects were tasked with was an allocation problem. In each decision that subjects made, they chose how much of their funds for that decision they would allocate to a gamble, and the remaining funds were saved. The number of decisions that subjects</w:t>
-      </w:r>
-      <w:r>
-        <w:rPr>
-          <w:rFonts w:ascii="Times New Roman" w:hAnsi="Times New Roman" w:cs="Times New Roman"/>
-        </w:rPr>
-        <w:t xml:space="preserve"> made varied, but the number of realizations of a lottery were the same. Specifically, subjects made decisions that held over a total of 9 periods; however, some subjects made only 3 decisions while others made 9 decisions</w:t>
-      </w:r>
-      <w:r>
-        <w:rPr>
-          <w:rFonts w:ascii="Times New Roman" w:hAnsi="Times New Roman" w:cs="Times New Roman"/>
-        </w:rPr>
-        <w:t xml:space="preserve">. Subjects were split into two groups, each group’s size being approximately 40 individuals, and assigned two different treatments. </w:t>
-      </w:r>
-      <w:r>
-        <w:rPr>
-          <w:rFonts w:ascii="Times New Roman" w:hAnsi="Times New Roman" w:cs="Times New Roman"/>
-        </w:rPr>
-        <w:t>The subjects in the first group</w:t>
-      </w:r>
-      <w:r>
-        <w:rPr>
-          <w:rFonts w:ascii="Times New Roman" w:hAnsi="Times New Roman" w:cs="Times New Roman"/>
-        </w:rPr>
-        <w:t>, as will be called Treatment H,</w:t>
-      </w:r>
-      <w:r>
-        <w:rPr>
-          <w:rFonts w:ascii="Times New Roman" w:hAnsi="Times New Roman" w:cs="Times New Roman"/>
-        </w:rPr>
-        <w:t xml:space="preserve"> were told that </w:t>
-      </w:r>
-      <w:r>
-        <w:rPr>
-          <w:rFonts w:ascii="Times New Roman" w:hAnsi="Times New Roman" w:cs="Times New Roman"/>
-        </w:rPr>
-        <w:t xml:space="preserve">they were participating in a game with lotteries. A subject was tasked with deciding how much of their endowment, which was the same for each round at 200 cents, they would risk in a lottery. Subjects had a 1/3 chance of winning the lottery, and if they won, they would receive </w:t>
-      </w:r>
-      <w:r>
-        <w:rPr>
-          <w:rFonts w:ascii="Times New Roman" w:hAnsi="Times New Roman" w:cs="Times New Roman"/>
-        </w:rPr>
-        <w:t>two and a half times</w:t>
-      </w:r>
-      <w:r>
-        <w:rPr>
-          <w:rFonts w:ascii="Times New Roman" w:hAnsi="Times New Roman" w:cs="Times New Roman"/>
-        </w:rPr>
-        <w:t xml:space="preserve"> the amount of money that they had risked in the gamble, if, on the other hand, subjects did not win the lottery, as happened 2/3rds of the time, they would lose all the money that they had gambled.</w:t>
-      </w:r>
-      <w:r>
-        <w:rPr>
-          <w:rFonts w:ascii="Times New Roman" w:hAnsi="Times New Roman" w:cs="Times New Roman"/>
-        </w:rPr>
-        <w:t xml:space="preserve"> </w:t>
-      </w:r>
-      <w:r>
-        <w:rPr>
-          <w:rFonts w:ascii="Times New Roman" w:hAnsi="Times New Roman" w:cs="Times New Roman"/>
-        </w:rPr>
         <w:t xml:space="preserve">Subjects in the second group, as will be called Treatment L, participated in a process very similar to Treatment H, however, subjects were given 600 cents, </w:t>
       </w:r>
       <w:r>
@@ -3474,21 +3282,7 @@
         <w:rPr>
           <w:rFonts w:ascii="Times New Roman" w:hAnsi="Times New Roman" w:cs="Times New Roman"/>
         </w:rPr>
-        <w:t xml:space="preserve">each time a subject </w:t>
-      </w:r>
-      <w:proofErr w:type="gramStart"/>
-      <w:r>
-        <w:rPr>
-          <w:rFonts w:ascii="Times New Roman" w:hAnsi="Times New Roman" w:cs="Times New Roman"/>
-        </w:rPr>
-        <w:t>made a decision</w:t>
-      </w:r>
-      <w:proofErr w:type="gramEnd"/>
-      <w:r>
-        <w:rPr>
-          <w:rFonts w:ascii="Times New Roman" w:hAnsi="Times New Roman" w:cs="Times New Roman"/>
-        </w:rPr>
-        <w:t>, they committed to the same allocation to a lottery for 3 lotteries</w:t>
+        <w:t>each time a subject made a decision, they committed to the same allocation to a lottery for 3 lotteries</w:t>
       </w:r>
       <w:r>
         <w:rPr>
@@ -4799,28 +4593,18 @@
         </w:rPr>
         <w:t xml:space="preserve"> is the allocation for subject </w:t>
       </w:r>
-      <w:proofErr w:type="spellStart"/>
       <w:r>
         <w:rPr>
           <w:rFonts w:ascii="Times New Roman" w:eastAsiaTheme="minorEastAsia" w:hAnsi="Times New Roman" w:cs="Times New Roman"/>
         </w:rPr>
         <w:t>i</w:t>
       </w:r>
-      <w:proofErr w:type="spellEnd"/>
       <w:r>
         <w:rPr>
           <w:rFonts w:ascii="Times New Roman" w:eastAsiaTheme="minorEastAsia" w:hAnsi="Times New Roman" w:cs="Times New Roman"/>
         </w:rPr>
-        <w:t xml:space="preserve"> to Fund A in period </w:t>
-      </w:r>
-      <w:proofErr w:type="gramStart"/>
-      <w:r>
-        <w:rPr>
-          <w:rFonts w:ascii="Times New Roman" w:eastAsiaTheme="minorEastAsia" w:hAnsi="Times New Roman" w:cs="Times New Roman"/>
-        </w:rPr>
-        <w:t>t</w:t>
-      </w:r>
-      <w:proofErr w:type="gramEnd"/>
+        <w:t xml:space="preserve"> to Fund A in period t</w:t>
+      </w:r>
     </w:p>
     <w:p>
       <w:pPr>
@@ -4867,21 +4651,7 @@
         <w:rPr>
           <w:rFonts w:ascii="Times New Roman" w:eastAsiaTheme="minorEastAsia" w:hAnsi="Times New Roman" w:cs="Times New Roman"/>
         </w:rPr>
-        <w:t xml:space="preserve"> is the trial number for subject </w:t>
-      </w:r>
-      <w:proofErr w:type="spellStart"/>
-      <w:r>
-        <w:rPr>
-          <w:rFonts w:ascii="Times New Roman" w:eastAsiaTheme="minorEastAsia" w:hAnsi="Times New Roman" w:cs="Times New Roman"/>
-        </w:rPr>
-        <w:t>i</w:t>
-      </w:r>
-      <w:proofErr w:type="spellEnd"/>
-      <w:r>
-        <w:rPr>
-          <w:rFonts w:ascii="Times New Roman" w:eastAsiaTheme="minorEastAsia" w:hAnsi="Times New Roman" w:cs="Times New Roman"/>
-        </w:rPr>
-        <w:t xml:space="preserve"> for trial t</w:t>
+        <w:t xml:space="preserve"> is the trial number for subject i for trial t</w:t>
       </w:r>
     </w:p>
     <w:p>
@@ -5055,21 +4825,7 @@
         <w:rPr>
           <w:rFonts w:ascii="Times New Roman" w:hAnsi="Times New Roman" w:cs="Times New Roman"/>
         </w:rPr>
-        <w:t xml:space="preserve">realized returns on Fund A and Fund </w:t>
-      </w:r>
-      <w:proofErr w:type="spellStart"/>
-      <w:r>
-        <w:rPr>
-          <w:rFonts w:ascii="Times New Roman" w:hAnsi="Times New Roman" w:cs="Times New Roman"/>
-        </w:rPr>
-        <w:t>B are</w:t>
-      </w:r>
-      <w:proofErr w:type="spellEnd"/>
-      <w:r>
-        <w:rPr>
-          <w:rFonts w:ascii="Times New Roman" w:hAnsi="Times New Roman" w:cs="Times New Roman"/>
-        </w:rPr>
-        <w:t xml:space="preserve">, on average, </w:t>
+        <w:t xml:space="preserve">realized returns on Fund A and Fund B are, on average, </w:t>
       </w:r>
       <w:r>
         <w:rPr>
@@ -5390,21 +5146,7 @@
         <w:rPr>
           <w:rFonts w:ascii="Times New Roman" w:hAnsi="Times New Roman" w:cs="Times New Roman"/>
         </w:rPr>
-        <w:t xml:space="preserve">o be remarkably </w:t>
-      </w:r>
-      <w:proofErr w:type="gramStart"/>
-      <w:r>
-        <w:rPr>
-          <w:rFonts w:ascii="Times New Roman" w:hAnsi="Times New Roman" w:cs="Times New Roman"/>
-        </w:rPr>
-        <w:t>similar to</w:t>
-      </w:r>
-      <w:proofErr w:type="gramEnd"/>
-      <w:r>
-        <w:rPr>
-          <w:rFonts w:ascii="Times New Roman" w:hAnsi="Times New Roman" w:cs="Times New Roman"/>
-        </w:rPr>
-        <w:t xml:space="preserve"> the results of Thaler et al. (1997). </w:t>
+        <w:t xml:space="preserve">o be remarkably similar to the results of Thaler et al. (1997). </w:t>
       </w:r>
       <w:r>
         <w:rPr>
@@ -5534,35 +5276,7 @@
         <w:rPr>
           <w:rFonts w:ascii="Times New Roman" w:hAnsi="Times New Roman" w:cs="Times New Roman"/>
         </w:rPr>
-        <w:t xml:space="preserve">, and this trend in allocations to Fund </w:t>
-      </w:r>
-      <w:proofErr w:type="spellStart"/>
-      <w:r>
-        <w:rPr>
-          <w:rFonts w:ascii="Times New Roman" w:hAnsi="Times New Roman" w:cs="Times New Roman"/>
-        </w:rPr>
-        <w:t>A</w:t>
-      </w:r>
-      <w:proofErr w:type="spellEnd"/>
-      <w:r>
-        <w:rPr>
-          <w:rFonts w:ascii="Times New Roman" w:hAnsi="Times New Roman" w:cs="Times New Roman"/>
-        </w:rPr>
-        <w:t xml:space="preserve"> </w:t>
-      </w:r>
-      <w:proofErr w:type="spellStart"/>
-      <w:r>
-        <w:rPr>
-          <w:rFonts w:ascii="Times New Roman" w:hAnsi="Times New Roman" w:cs="Times New Roman"/>
-        </w:rPr>
-        <w:t>over time</w:t>
-      </w:r>
-      <w:proofErr w:type="spellEnd"/>
-      <w:r>
-        <w:rPr>
-          <w:rFonts w:ascii="Times New Roman" w:hAnsi="Times New Roman" w:cs="Times New Roman"/>
-        </w:rPr>
-        <w:t xml:space="preserve"> can be seen </w:t>
+        <w:t xml:space="preserve">, and this trend in allocations to Fund A over time can be seen </w:t>
       </w:r>
       <w:r>
         <w:rPr>
@@ -5793,21 +5507,7 @@
         <w:rPr>
           <w:rFonts w:ascii="Times New Roman" w:hAnsi="Times New Roman" w:cs="Times New Roman"/>
         </w:rPr>
-        <w:t xml:space="preserve"> A visualization of the average allocations to Fund </w:t>
-      </w:r>
-      <w:proofErr w:type="spellStart"/>
-      <w:r>
-        <w:rPr>
-          <w:rFonts w:ascii="Times New Roman" w:hAnsi="Times New Roman" w:cs="Times New Roman"/>
-        </w:rPr>
-        <w:t>A</w:t>
-      </w:r>
-      <w:proofErr w:type="spellEnd"/>
-      <w:r>
-        <w:rPr>
-          <w:rFonts w:ascii="Times New Roman" w:hAnsi="Times New Roman" w:cs="Times New Roman"/>
-        </w:rPr>
-        <w:t xml:space="preserve"> over time for subjects in the information conditions is reported in Figure 2. </w:t>
+        <w:t xml:space="preserve"> A visualization of the average allocations to Fund A over time for subjects in the information conditions is reported in Figure 2. </w:t>
       </w:r>
       <w:r>
         <w:rPr>
@@ -6380,21 +6080,7 @@
         <w:rPr>
           <w:rFonts w:ascii="Times New Roman" w:hAnsi="Times New Roman" w:cs="Times New Roman"/>
         </w:rPr>
-        <w:t xml:space="preserve">o ascertain </w:t>
-      </w:r>
-      <w:proofErr w:type="gramStart"/>
-      <w:r>
-        <w:rPr>
-          <w:rFonts w:ascii="Times New Roman" w:hAnsi="Times New Roman" w:cs="Times New Roman"/>
-        </w:rPr>
-        <w:t>whether or not</w:t>
-      </w:r>
-      <w:proofErr w:type="gramEnd"/>
-      <w:r>
-        <w:rPr>
-          <w:rFonts w:ascii="Times New Roman" w:hAnsi="Times New Roman" w:cs="Times New Roman"/>
-        </w:rPr>
-        <w:t xml:space="preserve"> the provision of information </w:t>
+        <w:t xml:space="preserve">o ascertain whether or not the provision of information </w:t>
       </w:r>
       <w:r>
         <w:rPr>
@@ -7692,21 +7378,7 @@
         <w:rPr>
           <w:rFonts w:ascii="Times New Roman" w:hAnsi="Times New Roman" w:cs="Times New Roman"/>
         </w:rPr>
-        <w:t xml:space="preserve">which </w:t>
-      </w:r>
-      <w:proofErr w:type="gramStart"/>
-      <w:r>
-        <w:rPr>
-          <w:rFonts w:ascii="Times New Roman" w:hAnsi="Times New Roman" w:cs="Times New Roman"/>
-        </w:rPr>
-        <w:t>urn</w:t>
-      </w:r>
-      <w:proofErr w:type="gramEnd"/>
-      <w:r>
-        <w:rPr>
-          <w:rFonts w:ascii="Times New Roman" w:hAnsi="Times New Roman" w:cs="Times New Roman"/>
-        </w:rPr>
-        <w:t xml:space="preserve"> they would rather have the ball chosen from, they will pick the urn with the known ratio. There are several theories or explanations for this behavior, but for this paper, ambiguity aversion should generally be interpreted as a preference for the known distribution. </w:t>
+        <w:t xml:space="preserve">which urn they would rather have the ball chosen from, they will pick the urn with the known ratio. There are several theories or explanations for this behavior, but for this paper, ambiguity aversion should generally be interpreted as a preference for the known distribution. </w:t>
       </w:r>
     </w:p>
     <w:p>
@@ -7972,21 +7644,7 @@
         <w:rPr>
           <w:rFonts w:ascii="Times New Roman" w:hAnsi="Times New Roman" w:cs="Times New Roman"/>
         </w:rPr>
-        <w:t xml:space="preserve">Furthermore, it suggests that knowledge of a loss-free option is not particularly valuable, or at the least is not incorporated into subject </w:t>
-      </w:r>
-      <w:proofErr w:type="gramStart"/>
-      <w:r>
-        <w:rPr>
-          <w:rFonts w:ascii="Times New Roman" w:hAnsi="Times New Roman" w:cs="Times New Roman"/>
-        </w:rPr>
-        <w:t>decision making</w:t>
-      </w:r>
-      <w:proofErr w:type="gramEnd"/>
-      <w:r>
-        <w:rPr>
-          <w:rFonts w:ascii="Times New Roman" w:hAnsi="Times New Roman" w:cs="Times New Roman"/>
-        </w:rPr>
-        <w:t xml:space="preserve"> processes, when the number of periods their allocation holds for is greater. In other words, subjects are aware of the effects of compounding the interest rate over those periods. </w:t>
+        <w:t xml:space="preserve">Furthermore, it suggests that knowledge of a loss-free option is not particularly valuable, or at the least is not incorporated into subject decision making processes, when the number of periods their allocation holds for is greater. In other words, subjects are aware of the effects of compounding the interest rate over those periods. </w:t>
       </w:r>
     </w:p>
     <w:p>
@@ -8118,21 +7776,7 @@
         <w:rPr>
           <w:rFonts w:ascii="Times New Roman" w:hAnsi="Times New Roman" w:cs="Times New Roman"/>
         </w:rPr>
-        <w:t xml:space="preserve"> the point estimates suggest that they are reasonably </w:t>
-      </w:r>
-      <w:proofErr w:type="gramStart"/>
-      <w:r>
-        <w:rPr>
-          <w:rFonts w:ascii="Times New Roman" w:hAnsi="Times New Roman" w:cs="Times New Roman"/>
-        </w:rPr>
-        <w:t>similar to</w:t>
-      </w:r>
-      <w:proofErr w:type="gramEnd"/>
-      <w:r>
-        <w:rPr>
-          <w:rFonts w:ascii="Times New Roman" w:hAnsi="Times New Roman" w:cs="Times New Roman"/>
-        </w:rPr>
-        <w:t xml:space="preserve"> each other. This similarity may be a result of a phenomenon called bounded rationality, as described in Simon (1955). Bounded rationality, essentially, is the idea that individuals are satisfied with an outcome that is “good enough” and will not seek to maximize their utility beyond this level. Since the final allocations of the </w:t>
+        <w:t xml:space="preserve"> the point estimates suggest that they are reasonably similar to each other. This similarity may be a result of a phenomenon called bounded rationality, as described in Simon (1955). Bounded rationality, essentially, is the idea that individuals are satisfied with an outcome that is “good enough” and will not seek to maximize their utility beyond this level. Since the final allocations of the </w:t>
       </w:r>
       <w:r>
         <w:rPr>
@@ -8461,35 +8105,7 @@
         <w:rPr>
           <w:rFonts w:ascii="Times New Roman" w:hAnsi="Times New Roman" w:cs="Times New Roman"/>
         </w:rPr>
-        <w:t xml:space="preserve">Bellemare, Charles &amp; Krause, Michaela &amp; </w:t>
-      </w:r>
-      <w:proofErr w:type="spellStart"/>
-      <w:r>
-        <w:rPr>
-          <w:rFonts w:ascii="Times New Roman" w:hAnsi="Times New Roman" w:cs="Times New Roman"/>
-        </w:rPr>
-        <w:t>Kröger</w:t>
-      </w:r>
-      <w:proofErr w:type="spellEnd"/>
-      <w:r>
-        <w:rPr>
-          <w:rFonts w:ascii="Times New Roman" w:hAnsi="Times New Roman" w:cs="Times New Roman"/>
-        </w:rPr>
-        <w:t xml:space="preserve">, Sabine &amp; Zhang, </w:t>
-      </w:r>
-      <w:proofErr w:type="spellStart"/>
-      <w:r>
-        <w:rPr>
-          <w:rFonts w:ascii="Times New Roman" w:hAnsi="Times New Roman" w:cs="Times New Roman"/>
-        </w:rPr>
-        <w:t>Chendi</w:t>
-      </w:r>
-      <w:proofErr w:type="spellEnd"/>
-      <w:r>
-        <w:rPr>
-          <w:rFonts w:ascii="Times New Roman" w:hAnsi="Times New Roman" w:cs="Times New Roman"/>
-        </w:rPr>
-        <w:t>. (200</w:t>
+        <w:t>Bellemare, Charles &amp; Krause, Michaela &amp; Kröger, Sabine &amp; Zhang, Chendi. (200</w:t>
       </w:r>
       <w:r>
         <w:rPr>
@@ -8525,15 +8141,12 @@
         </w:rPr>
         <w:t xml:space="preserve">Benartzi, S., &amp; Thaler, R. H. (1995). Myopic Loss Aversion and the Equity Premium Puzzle. The Quarterly Journal of Economics, 110(1), 73–92. </w:t>
       </w:r>
-      <w:hyperlink r:id="rId8" w:history="1">
-        <w:r>
-          <w:rPr>
-            <w:rStyle w:val="Hyperlink"/>
-            <w:rFonts w:ascii="Times New Roman" w:hAnsi="Times New Roman" w:cs="Times New Roman"/>
-          </w:rPr>
-          <w:t>https://doi.org/10.2307/2118511</w:t>
-        </w:r>
-      </w:hyperlink>
+      <w:r>
+        <w:rPr>
+          <w:rFonts w:ascii="Times New Roman" w:hAnsi="Times New Roman" w:cs="Times New Roman"/>
+        </w:rPr>
+        <w:t>https://doi.org/10.2307/2118511</w:t>
+      </w:r>
     </w:p>
     <w:p>
       <w:pPr>
@@ -8619,16 +8232,13 @@
         </w:rPr>
         <w:t xml:space="preserve">(4), 643–669. </w:t>
       </w:r>
-      <w:hyperlink r:id="rId9" w:history="1">
-        <w:r>
-          <w:rPr>
-            <w:rStyle w:val="Hyperlink"/>
-            <w:rFonts w:ascii="Times New Roman" w:eastAsia="Times New Roman" w:hAnsi="Times New Roman" w:cs="Times New Roman"/>
-            <w:spacing w:val="-5"/>
-          </w:rPr>
-          <w:t>https://doi.org/10.2307/1884324</w:t>
-        </w:r>
-      </w:hyperlink>
+      <w:r>
+        <w:rPr>
+          <w:rFonts w:ascii="Times New Roman" w:eastAsia="Times New Roman" w:hAnsi="Times New Roman" w:cs="Times New Roman"/>
+          <w:spacing w:val="-5"/>
+        </w:rPr>
+        <w:t>https://doi.org/10.2307/1884324</w:t>
+      </w:r>
     </w:p>
     <w:p>
       <w:pPr>
@@ -8654,15 +8264,12 @@
         </w:rPr>
         <w:t xml:space="preserve">Gneezy, U., &amp; Potters, J. (1997). An Experiment on Risk Taking and Evaluation Periods. The Quarterly Journal of Economics, 112(2), 631–645. </w:t>
       </w:r>
-      <w:hyperlink r:id="rId10" w:history="1">
-        <w:r>
-          <w:rPr>
-            <w:rStyle w:val="Hyperlink"/>
-            <w:rFonts w:ascii="Times New Roman" w:hAnsi="Times New Roman" w:cs="Times New Roman"/>
-          </w:rPr>
-          <w:t>http://www.jstor.org/stable/2951248</w:t>
-        </w:r>
-      </w:hyperlink>
+      <w:r>
+        <w:rPr>
+          <w:rFonts w:ascii="Times New Roman" w:hAnsi="Times New Roman" w:cs="Times New Roman"/>
+        </w:rPr>
+        <w:t>http://www.jstor.org/stable/2951248</w:t>
+      </w:r>
     </w:p>
     <w:p>
       <w:pPr>
@@ -8700,78 +8307,33 @@
         </w:rPr>
         <w:t xml:space="preserve"> List, J.A. (2005), Do Professional Traders Exhibit Myopic Loss Aversion? An Experimental Analysis. The Journal of Finance, 60: 523-534. </w:t>
       </w:r>
-      <w:hyperlink r:id="rId11" w:history="1">
-        <w:r>
-          <w:rPr>
-            <w:rStyle w:val="Hyperlink"/>
-            <w:rFonts w:ascii="Times New Roman" w:hAnsi="Times New Roman" w:cs="Times New Roman"/>
-          </w:rPr>
-          <w:t>https://doi.org/10.1111/j.1540-6261.2005.00737.x</w:t>
-        </w:r>
-      </w:hyperlink>
-    </w:p>
-    <w:p>
-      <w:pPr>
-        <w:jc w:val="both"/>
-        <w:rPr>
-          <w:rFonts w:ascii="Times New Roman" w:hAnsi="Times New Roman" w:cs="Times New Roman"/>
-        </w:rPr>
-      </w:pPr>
-    </w:p>
-    <w:p>
-      <w:pPr>
-        <w:jc w:val="both"/>
-        <w:rPr>
-          <w:rFonts w:ascii="Times New Roman" w:hAnsi="Times New Roman" w:cs="Times New Roman"/>
-        </w:rPr>
-      </w:pPr>
-      <w:r>
-        <w:rPr>
-          <w:rFonts w:ascii="Times New Roman" w:hAnsi="Times New Roman" w:cs="Times New Roman"/>
-        </w:rPr>
-        <w:t xml:space="preserve">Kim, </w:t>
-      </w:r>
-      <w:proofErr w:type="spellStart"/>
-      <w:r>
-        <w:rPr>
-          <w:rFonts w:ascii="Times New Roman" w:hAnsi="Times New Roman" w:cs="Times New Roman"/>
-        </w:rPr>
-        <w:t>Duk</w:t>
-      </w:r>
-      <w:proofErr w:type="spellEnd"/>
-      <w:r>
-        <w:rPr>
-          <w:rFonts w:ascii="Times New Roman" w:hAnsi="Times New Roman" w:cs="Times New Roman"/>
-        </w:rPr>
-        <w:t xml:space="preserve"> </w:t>
-      </w:r>
-      <w:proofErr w:type="spellStart"/>
-      <w:r>
-        <w:rPr>
-          <w:rFonts w:ascii="Times New Roman" w:hAnsi="Times New Roman" w:cs="Times New Roman"/>
-        </w:rPr>
-        <w:t>Gyoo</w:t>
-      </w:r>
-      <w:proofErr w:type="spellEnd"/>
-      <w:r>
-        <w:rPr>
-          <w:rFonts w:ascii="Times New Roman" w:hAnsi="Times New Roman" w:cs="Times New Roman"/>
-        </w:rPr>
-        <w:t xml:space="preserve">, Clustering Standard Errors at the "Session" Level (2020). </w:t>
-      </w:r>
-      <w:proofErr w:type="spellStart"/>
-      <w:r>
-        <w:rPr>
-          <w:rFonts w:ascii="Times New Roman" w:hAnsi="Times New Roman" w:cs="Times New Roman"/>
-        </w:rPr>
-        <w:t>CESifo</w:t>
-      </w:r>
-      <w:proofErr w:type="spellEnd"/>
-      <w:r>
-        <w:rPr>
-          <w:rFonts w:ascii="Times New Roman" w:hAnsi="Times New Roman" w:cs="Times New Roman"/>
-        </w:rPr>
-        <w:t xml:space="preserve"> Working Paper No. 8386, Available at SSRN: https://ssrn.com/abstract=3635181 or http://dx.doi.org/10.2139/ssrn.3635181</w:t>
+      <w:r>
+        <w:rPr>
+          <w:rFonts w:ascii="Times New Roman" w:hAnsi="Times New Roman" w:cs="Times New Roman"/>
+        </w:rPr>
+        <w:t>https://doi.org/10.1111/j.1540-6261.2005.00737.x</w:t>
+      </w:r>
+    </w:p>
+    <w:p>
+      <w:pPr>
+        <w:jc w:val="both"/>
+        <w:rPr>
+          <w:rFonts w:ascii="Times New Roman" w:hAnsi="Times New Roman" w:cs="Times New Roman"/>
+        </w:rPr>
+      </w:pPr>
+    </w:p>
+    <w:p>
+      <w:pPr>
+        <w:jc w:val="both"/>
+        <w:rPr>
+          <w:rFonts w:ascii="Times New Roman" w:hAnsi="Times New Roman" w:cs="Times New Roman"/>
+        </w:rPr>
+      </w:pPr>
+      <w:r>
+        <w:rPr>
+          <w:rFonts w:ascii="Times New Roman" w:hAnsi="Times New Roman" w:cs="Times New Roman"/>
+        </w:rPr>
+        <w:t>Kim, Duk Gyoo, Clustering Standard Errors at the "Session" Level (2020). CESifo Working Paper No. 8386, Available at SSRN: https://ssrn.com/abstract=3635181 or http://dx.doi.org/10.2139/ssrn.3635181</w:t>
       </w:r>
     </w:p>
     <w:p>
@@ -8896,15 +8458,12 @@
         <w:lastRenderedPageBreak/>
         <w:t xml:space="preserve">Simon, H. A. (1955). A Behavioral Model of Rational Choice. The Quarterly Journal of Economics, 69(1), 99–118. </w:t>
       </w:r>
-      <w:hyperlink r:id="rId12" w:history="1">
-        <w:r>
-          <w:rPr>
-            <w:rStyle w:val="Hyperlink"/>
-            <w:rFonts w:ascii="Times New Roman" w:hAnsi="Times New Roman" w:cs="Times New Roman"/>
-          </w:rPr>
-          <w:t>https://doi.org/10.2307/1884852</w:t>
-        </w:r>
-      </w:hyperlink>
+      <w:r>
+        <w:rPr>
+          <w:rFonts w:ascii="Times New Roman" w:hAnsi="Times New Roman" w:cs="Times New Roman"/>
+        </w:rPr>
+        <w:t>https://doi.org/10.2307/1884852</w:t>
+      </w:r>
     </w:p>
     <w:p>
       <w:pPr>
@@ -8927,15 +8486,12 @@
         </w:rPr>
         <w:t xml:space="preserve">Thaler, R. H., Tversky, A., Kahneman, D., &amp; Schwartz, A. (1997). The Effect of Myopia and Loss Aversion on Risk Taking: An Experimental Test. The Quarterly Journal of Economics, 112(2), 647–661. </w:t>
       </w:r>
-      <w:hyperlink r:id="rId13" w:history="1">
-        <w:r>
-          <w:rPr>
-            <w:rStyle w:val="Hyperlink"/>
-            <w:rFonts w:ascii="Times New Roman" w:hAnsi="Times New Roman" w:cs="Times New Roman"/>
-          </w:rPr>
-          <w:t>http://www.jstor.org/stable/2951249</w:t>
-        </w:r>
-      </w:hyperlink>
+      <w:r>
+        <w:rPr>
+          <w:rFonts w:ascii="Times New Roman" w:hAnsi="Times New Roman" w:cs="Times New Roman"/>
+        </w:rPr>
+        <w:t>http://www.jstor.org/stable/2951249</w:t>
+      </w:r>
     </w:p>
     <w:p>
       <w:pPr>
@@ -8988,15 +8544,12 @@
         </w:rPr>
         <w:t xml:space="preserve">, D. (1992). Advances in Prospect Theory: Cumulative Representation of Uncertainty. Journal of Risk and Uncertainty, 5(4), 297–323. </w:t>
       </w:r>
-      <w:hyperlink r:id="rId14" w:history="1">
-        <w:r>
-          <w:rPr>
-            <w:rStyle w:val="Hyperlink"/>
-            <w:rFonts w:ascii="Times New Roman" w:hAnsi="Times New Roman" w:cs="Times New Roman"/>
-          </w:rPr>
-          <w:t>http://www.jstor.org/stable/41755005</w:t>
-        </w:r>
-      </w:hyperlink>
+      <w:r>
+        <w:rPr>
+          <w:rFonts w:ascii="Times New Roman" w:hAnsi="Times New Roman" w:cs="Times New Roman"/>
+        </w:rPr>
+        <w:t>http://www.jstor.org/stable/41755005</w:t>
+      </w:r>
     </w:p>
     <w:p>
       <w:pPr>
@@ -9370,7 +8923,7 @@
                     <pic:cNvPicPr/>
                   </pic:nvPicPr>
                   <pic:blipFill>
-                    <a:blip r:embed="rId15"/>
+                    <a:blip r:embed="rId8"/>
                     <a:stretch>
                       <a:fillRect/>
                     </a:stretch>
@@ -9519,25 +9072,7 @@
           <w:b/>
           <w:bCs/>
         </w:rPr>
-        <w:t xml:space="preserve"> Allocations to Fund A by Period for Subjects </w:t>
-      </w:r>
-      <w:proofErr w:type="gramStart"/>
-      <w:r>
-        <w:rPr>
-          <w:rFonts w:ascii="Times New Roman" w:hAnsi="Times New Roman" w:cs="Times New Roman"/>
-          <w:b/>
-          <w:bCs/>
-        </w:rPr>
-        <w:t>With</w:t>
-      </w:r>
-      <w:proofErr w:type="gramEnd"/>
-      <w:r>
-        <w:rPr>
-          <w:rFonts w:ascii="Times New Roman" w:hAnsi="Times New Roman" w:cs="Times New Roman"/>
-          <w:b/>
-          <w:bCs/>
-        </w:rPr>
-        <w:t xml:space="preserve"> Information Provision</w:t>
+        <w:t xml:space="preserve"> Allocations to Fund A by Period for Subjects With Information Provision</w:t>
       </w:r>
     </w:p>
     <w:p>
@@ -9654,7 +9189,7 @@
                     <pic:cNvPicPr/>
                   </pic:nvPicPr>
                   <pic:blipFill>
-                    <a:blip r:embed="rId16" cstate="print">
+                    <a:blip r:embed="rId9" cstate="print">
                       <a:extLst>
                         <a:ext uri="{28A0092B-C50C-407E-A947-70E740481C1C}">
                           <a14:useLocalDpi xmlns:a14="http://schemas.microsoft.com/office/drawing/2010/main" val="0"/>
@@ -9800,25 +9335,7 @@
           <w:bCs/>
         </w:rPr>
         <w:lastRenderedPageBreak/>
-        <w:t xml:space="preserve">Table 1: Regressions Predicting Allocations to Fund </w:t>
-      </w:r>
-      <w:proofErr w:type="gramStart"/>
-      <w:r>
-        <w:rPr>
-          <w:rFonts w:ascii="Times New Roman" w:hAnsi="Times New Roman" w:cs="Times New Roman"/>
-          <w:b/>
-          <w:bCs/>
-        </w:rPr>
-        <w:t>A</w:t>
-      </w:r>
-      <w:proofErr w:type="gramEnd"/>
-      <w:r>
-        <w:rPr>
-          <w:rFonts w:ascii="Times New Roman" w:hAnsi="Times New Roman" w:cs="Times New Roman"/>
-          <w:b/>
-          <w:bCs/>
-        </w:rPr>
-        <w:t xml:space="preserve"> From Trial Number in Thaler et al. (1997)</w:t>
+        <w:t>Table 1: Regressions Predicting Allocations to Fund A From Trial Number in Thaler et al. (1997)</w:t>
       </w:r>
     </w:p>
     <w:p>
@@ -9883,7 +9400,7 @@
                     <pic:cNvPicPr/>
                   </pic:nvPicPr>
                   <pic:blipFill>
-                    <a:blip r:embed="rId17"/>
+                    <a:blip r:embed="rId10"/>
                     <a:stretch>
                       <a:fillRect/>
                     </a:stretch>
@@ -10056,25 +9573,7 @@
           <w:b/>
           <w:bCs/>
         </w:rPr>
-        <w:t xml:space="preserve">: Regressions Predicting Allocations to Fund </w:t>
-      </w:r>
-      <w:proofErr w:type="gramStart"/>
-      <w:r>
-        <w:rPr>
-          <w:rFonts w:ascii="Times New Roman" w:hAnsi="Times New Roman" w:cs="Times New Roman"/>
-          <w:b/>
-          <w:bCs/>
-        </w:rPr>
-        <w:t>A</w:t>
-      </w:r>
-      <w:proofErr w:type="gramEnd"/>
-      <w:r>
-        <w:rPr>
-          <w:rFonts w:ascii="Times New Roman" w:hAnsi="Times New Roman" w:cs="Times New Roman"/>
-          <w:b/>
-          <w:bCs/>
-        </w:rPr>
-        <w:t xml:space="preserve"> From Trial Number in the Current Experiment</w:t>
+        <w:t>: Regressions Predicting Allocations to Fund A From Trial Number in the Current Experiment</w:t>
       </w:r>
     </w:p>
     <w:p>
@@ -10092,25 +9591,7 @@
           <w:sz w:val="20"/>
           <w:szCs w:val="20"/>
         </w:rPr>
-        <w:t xml:space="preserve">The regressions reported in the two panels below use the specification from (1), showing the estimated effect of the trial number on the percentage allocation to Fund A. The variable “Trial Number” refers to the number of the decision made a by a subject, not the allocation associated with a specific period. Panel A reports the estimates with </w:t>
-      </w:r>
-      <w:proofErr w:type="spellStart"/>
-      <w:r>
-        <w:rPr>
-          <w:rFonts w:ascii="Times New Roman" w:hAnsi="Times New Roman" w:cs="Times New Roman"/>
-          <w:sz w:val="20"/>
-          <w:szCs w:val="20"/>
-        </w:rPr>
-        <w:t>unclustered</w:t>
-      </w:r>
-      <w:proofErr w:type="spellEnd"/>
-      <w:r>
-        <w:rPr>
-          <w:rFonts w:ascii="Times New Roman" w:hAnsi="Times New Roman" w:cs="Times New Roman"/>
-          <w:sz w:val="20"/>
-          <w:szCs w:val="20"/>
-        </w:rPr>
-        <w:t xml:space="preserve"> standard errors while Panel B reports the estimates with standard errors clustered on the subject level. *, *, and ** represent significance at the 10%, 5%, and 1% levels, respectively.</w:t>
+        <w:t>The regressions reported in the two panels below use the specification from (1), showing the estimated effect of the trial number on the percentage allocation to Fund A. The variable “Trial Number” refers to the number of the decision made a by a subject, not the allocation associated with a specific period. Panel A reports the estimates with unclustered standard errors while Panel B reports the estimates with standard errors clustered on the subject level. *, *, and ** represent significance at the 10%, 5%, and 1% levels, respectively.</w:t>
       </w:r>
     </w:p>
     <w:p>
@@ -10145,7 +9626,7 @@
                     <pic:cNvPicPr/>
                   </pic:nvPicPr>
                   <pic:blipFill>
-                    <a:blip r:embed="rId18"/>
+                    <a:blip r:embed="rId11"/>
                     <a:stretch>
                       <a:fillRect/>
                     </a:stretch>
@@ -10357,7 +9838,7 @@
                     <pic:cNvPicPr/>
                   </pic:nvPicPr>
                   <pic:blipFill>
-                    <a:blip r:embed="rId19"/>
+                    <a:blip r:embed="rId12"/>
                     <a:stretch>
                       <a:fillRect/>
                     </a:stretch>
@@ -10659,7 +10140,7 @@
                     <pic:cNvPicPr/>
                   </pic:nvPicPr>
                   <pic:blipFill>
-                    <a:blip r:embed="rId20"/>
+                    <a:blip r:embed="rId13"/>
                     <a:stretch>
                       <a:fillRect/>
                     </a:stretch>
@@ -10930,7 +10411,7 @@
                     <pic:cNvPicPr/>
                   </pic:nvPicPr>
                   <pic:blipFill>
-                    <a:blip r:embed="rId21"/>
+                    <a:blip r:embed="rId14"/>
                     <a:stretch>
                       <a:fillRect/>
                     </a:stretch>
@@ -11216,7 +10697,7 @@
                     <pic:cNvPicPr/>
                   </pic:nvPicPr>
                   <pic:blipFill>
-                    <a:blip r:embed="rId22"/>
+                    <a:blip r:embed="rId15"/>
                     <a:stretch>
                       <a:fillRect/>
                     </a:stretch>
@@ -11273,7 +10754,7 @@
                     <pic:cNvPicPr/>
                   </pic:nvPicPr>
                   <pic:blipFill>
-                    <a:blip r:embed="rId23"/>
+                    <a:blip r:embed="rId16"/>
                     <a:stretch>
                       <a:fillRect/>
                     </a:stretch>
@@ -11387,8 +10868,8 @@
       </w:pPr>
     </w:p>
     <w:sectPr>
-      <w:footerReference w:type="even" r:id="rId24"/>
-      <w:footerReference w:type="default" r:id="rId25"/>
+      <w:footerReference w:type="even" r:id="rId17"/>
+      <w:footerReference w:type="default" r:id="rId18"/>
       <w:pgSz w:w="12240" w:h="15840"/>
       <w:pgMar w:top="2160" w:right="2160" w:bottom="2160" w:left="2160" w:header="720" w:footer="720" w:gutter="0"/>
       <w:cols w:space="720"/>

</xml_diff>